<commit_message>
Making edits to Doc
</commit_message>
<xml_diff>
--- a/src/Q5.docx
+++ b/src/Q5.docx
@@ -1,6 +1,6 @@
 
 <file path=word/document.xml><?xml version="1.0" encoding="utf-8"?>
-<w:document xmlns:wpc="http://schemas.microsoft.com/office/word/2010/wordprocessingCanvas" xmlns:mc="http://schemas.openxmlformats.org/markup-compatibility/2006" xmlns:o="urn:schemas-microsoft-com:office:office" xmlns:r="http://schemas.openxmlformats.org/officeDocument/2006/relationships" xmlns:m="http://schemas.openxmlformats.org/officeDocument/2006/math" xmlns:v="urn:schemas-microsoft-com:vml" xmlns:wp14="http://schemas.microsoft.com/office/word/2010/wordprocessingDrawing" xmlns:wp="http://schemas.openxmlformats.org/drawingml/2006/wordprocessingDrawing" xmlns:w10="urn:schemas-microsoft-com:office:word" xmlns:w="http://schemas.openxmlformats.org/wordprocessingml/2006/main" xmlns:w14="http://schemas.microsoft.com/office/word/2010/wordml" xmlns:w15="http://schemas.microsoft.com/office/word/2012/wordml" xmlns:wpg="http://schemas.microsoft.com/office/word/2010/wordprocessingGroup" xmlns:wpi="http://schemas.microsoft.com/office/word/2010/wordprocessingInk" xmlns:wne="http://schemas.microsoft.com/office/word/2006/wordml" xmlns:wps="http://schemas.microsoft.com/office/word/2010/wordprocessingShape" mc:Ignorable="w14 w15 wp14">
+<w:document xmlns:wpc="http://schemas.microsoft.com/office/word/2010/wordprocessingCanvas" xmlns:cx="http://schemas.microsoft.com/office/drawing/2014/chartex" xmlns:cx1="http://schemas.microsoft.com/office/drawing/2015/9/8/chartex" xmlns:cx2="http://schemas.microsoft.com/office/drawing/2015/10/21/chartex" xmlns:cx3="http://schemas.microsoft.com/office/drawing/2016/5/9/chartex" xmlns:cx4="http://schemas.microsoft.com/office/drawing/2016/5/10/chartex" xmlns:cx5="http://schemas.microsoft.com/office/drawing/2016/5/11/chartex" xmlns:cx6="http://schemas.microsoft.com/office/drawing/2016/5/12/chartex" xmlns:cx7="http://schemas.microsoft.com/office/drawing/2016/5/13/chartex" xmlns:cx8="http://schemas.microsoft.com/office/drawing/2016/5/14/chartex" xmlns:mc="http://schemas.openxmlformats.org/markup-compatibility/2006" xmlns:aink="http://schemas.microsoft.com/office/drawing/2016/ink" xmlns:am3d="http://schemas.microsoft.com/office/drawing/2017/model3d" xmlns:o="urn:schemas-microsoft-com:office:office" xmlns:r="http://schemas.openxmlformats.org/officeDocument/2006/relationships" xmlns:m="http://schemas.openxmlformats.org/officeDocument/2006/math" xmlns:v="urn:schemas-microsoft-com:vml" xmlns:wp14="http://schemas.microsoft.com/office/word/2010/wordprocessingDrawing" xmlns:wp="http://schemas.openxmlformats.org/drawingml/2006/wordprocessingDrawing" xmlns:w10="urn:schemas-microsoft-com:office:word" xmlns:w="http://schemas.openxmlformats.org/wordprocessingml/2006/main" xmlns:w14="http://schemas.microsoft.com/office/word/2010/wordml" xmlns:w15="http://schemas.microsoft.com/office/word/2012/wordml" xmlns:w16cid="http://schemas.microsoft.com/office/word/2016/wordml/cid" xmlns:w16se="http://schemas.microsoft.com/office/word/2015/wordml/symex" xmlns:wpg="http://schemas.microsoft.com/office/word/2010/wordprocessingGroup" xmlns:wpi="http://schemas.microsoft.com/office/word/2010/wordprocessingInk" xmlns:wne="http://schemas.microsoft.com/office/word/2006/wordml" xmlns:wps="http://schemas.microsoft.com/office/word/2010/wordprocessingShape" mc:Ignorable="w14 w15 w16se w16cid wp14">
   <w:body>
     <w:p>
       <w:r>
@@ -43,15 +43,7 @@
     </w:p>
     <w:p>
       <w:r>
-        <w:t xml:space="preserve">Entered seed URLs must be full </w:t>
-      </w:r>
-      <w:proofErr w:type="spellStart"/>
-      <w:r>
-        <w:t>urls</w:t>
-      </w:r>
-      <w:proofErr w:type="spellEnd"/>
-      <w:r>
-        <w:t xml:space="preserve">. EG: </w:t>
+        <w:t xml:space="preserve">Entered seed URLs must be full urls. EG: </w:t>
       </w:r>
       <w:hyperlink r:id="rId4" w:history="1">
         <w:r>
@@ -72,7 +64,13 @@
         <w:t xml:space="preserve">You will then be asked to enter a </w:t>
       </w:r>
       <w:r>
-        <w:t>keyword to search for. Do that.</w:t>
+        <w:t>keyword to search for</w:t>
+      </w:r>
+      <w:r>
+        <w:t xml:space="preserve"> in each pages meta keywords</w:t>
+      </w:r>
+      <w:r>
+        <w:t>. Do that.</w:t>
       </w:r>
     </w:p>
     <w:p>
@@ -87,14 +85,34 @@
     </w:p>
     <w:p/>
     <w:p>
-      <w:proofErr w:type="spellStart"/>
       <w:r>
         <w:rPr>
           <w:u w:val="single"/>
         </w:rPr>
-        <w:t>SpiderLeg</w:t>
-      </w:r>
-      <w:proofErr w:type="spellEnd"/>
+        <w:t>SpiderLeg:</w:t>
+      </w:r>
+    </w:p>
+    <w:p>
+      <w:r>
+        <w:t>This class contains the methods for scraping data from websites. It has separate methods for scraping links, metadata, images, and titles.</w:t>
+      </w:r>
+    </w:p>
+    <w:p>
+      <w:r>
+        <w:t>The getHyperLink method also validates any links it finds before returning them. It checks to ensure they a</w:t>
+      </w:r>
+      <w:r>
+        <w:t>re valid urls, and ensures they are not on the exclusion list. The exclusion list includes large, complex sites such as Twitter, Facebook, and Youtube. It also excludes pages in formats that it cannot scrape, such as .asp sites.</w:t>
+      </w:r>
+    </w:p>
+    <w:p/>
+    <w:p>
+      <w:r>
+        <w:rPr>
+          <w:u w:val="single"/>
+        </w:rPr>
+        <w:t>Spider</w:t>
+      </w:r>
       <w:r>
         <w:rPr>
           <w:u w:val="single"/>
@@ -104,59 +122,13 @@
     </w:p>
     <w:p>
       <w:r>
-        <w:t>This class contains the methods for scraping data from websites. It has separate methods for scraping links, metadata, images, and titles.</w:t>
-      </w:r>
-    </w:p>
-    <w:p>
-      <w:r>
-        <w:t xml:space="preserve">The </w:t>
-      </w:r>
-      <w:proofErr w:type="spellStart"/>
-      <w:r>
-        <w:t>getHyperLink</w:t>
-      </w:r>
-      <w:proofErr w:type="spellEnd"/>
-      <w:r>
-        <w:t xml:space="preserve"> method also validates any links it finds before returning them. It checks to ensure they a</w:t>
-      </w:r>
-      <w:r>
-        <w:t xml:space="preserve">re valid </w:t>
-      </w:r>
-      <w:proofErr w:type="spellStart"/>
-      <w:r>
-        <w:t>urls</w:t>
-      </w:r>
-      <w:proofErr w:type="spellEnd"/>
-      <w:r>
-        <w:t xml:space="preserve">, and ensures they are not on the exclusion list. The exclusion list includes large, complex sites such as Twitter, Facebook, and </w:t>
-      </w:r>
-      <w:proofErr w:type="spellStart"/>
-      <w:r>
-        <w:t>Youtube</w:t>
-      </w:r>
-      <w:proofErr w:type="spellEnd"/>
-      <w:r>
-        <w:t>. It also excludes pages in formats that it cannot scrape, such as .asp sites.</w:t>
-      </w:r>
-    </w:p>
-    <w:p/>
-    <w:p>
-      <w:r>
-        <w:rPr>
-          <w:u w:val="single"/>
-        </w:rPr>
-        <w:t>Spider</w:t>
-      </w:r>
-      <w:r>
-        <w:rPr>
-          <w:u w:val="single"/>
-        </w:rPr>
-        <w:t>:</w:t>
-      </w:r>
-    </w:p>
-    <w:p>
-      <w:r>
-        <w:t xml:space="preserve">This class does the actual crawling. It is given a list of seed URLs, and effectively conducts a DFS using the seeds as starting nodes. </w:t>
+        <w:t>This class does the actual crawling. It is given a list of seed UR</w:t>
+      </w:r>
+      <w:r>
+        <w:t>Ls, and effectively conducts a B</w:t>
+      </w:r>
+      <w:r>
+        <w:t xml:space="preserve">FS using the seeds as starting nodes. </w:t>
       </w:r>
     </w:p>
     <w:p>
@@ -171,7 +143,31 @@
     </w:p>
     <w:p>
       <w:r>
-        <w:t>It also keeps track of the depth of the search, and stops when it hits the limit.</w:t>
+        <w:t xml:space="preserve">It also keeps track of the depth of the search, and stops </w:t>
+      </w:r>
+      <w:r>
+        <w:t xml:space="preserve">adding links to scrape </w:t>
+      </w:r>
+      <w:r>
+        <w:t xml:space="preserve">when </w:t>
+      </w:r>
+      <w:r>
+        <w:t xml:space="preserve">the current page </w:t>
+      </w:r>
+      <w:r>
+        <w:t>it</w:t>
+      </w:r>
+      <w:r>
+        <w:t xml:space="preserve"> is on has</w:t>
+      </w:r>
+      <w:r>
+        <w:t xml:space="preserve"> </w:t>
+      </w:r>
+      <w:r>
+        <w:t>reached that</w:t>
+      </w:r>
+      <w:r>
+        <w:t xml:space="preserve"> limit.</w:t>
       </w:r>
     </w:p>
     <w:p>
@@ -182,25 +178,14 @@
     <w:p/>
     <w:p/>
     <w:p/>
-    <w:p>
-      <w:bookmarkStart w:id="0" w:name="_GoBack"/>
-      <w:bookmarkEnd w:id="0"/>
-    </w:p>
-    <w:p>
-      <w:proofErr w:type="spellStart"/>
+    <w:p/>
+    <w:p>
       <w:r>
         <w:rPr>
           <w:u w:val="single"/>
         </w:rPr>
         <w:lastRenderedPageBreak/>
-        <w:t>SearchTool</w:t>
-      </w:r>
-      <w:proofErr w:type="spellEnd"/>
-      <w:r>
-        <w:rPr>
-          <w:u w:val="single"/>
-        </w:rPr>
-        <w:t>:</w:t>
+        <w:t>SearchTool:</w:t>
       </w:r>
     </w:p>
     <w:p>
@@ -215,7 +200,15 @@
     </w:p>
     <w:p>
       <w:r>
-        <w:t>Finally, it prints the sites that keyword match to the console, and saves a list of them to a text file.</w:t>
+        <w:t>Finally, it prints the sites that keyword match to the console</w:t>
+      </w:r>
+      <w:r>
+        <w:t xml:space="preserve"> in the order of highest page ranks</w:t>
+      </w:r>
+      <w:bookmarkStart w:id="0" w:name="_GoBack"/>
+      <w:bookmarkEnd w:id="0"/>
+      <w:r>
+        <w:t>, and saves a list of them to a text file.</w:t>
       </w:r>
     </w:p>
     <w:sectPr>
@@ -229,7 +222,7 @@
 </file>
 
 <file path=word/styles.xml><?xml version="1.0" encoding="utf-8"?>
-<w:styles xmlns:mc="http://schemas.openxmlformats.org/markup-compatibility/2006" xmlns:r="http://schemas.openxmlformats.org/officeDocument/2006/relationships" xmlns:w="http://schemas.openxmlformats.org/wordprocessingml/2006/main" xmlns:w14="http://schemas.microsoft.com/office/word/2010/wordml" xmlns:w15="http://schemas.microsoft.com/office/word/2012/wordml" mc:Ignorable="w14 w15">
+<w:styles xmlns:mc="http://schemas.openxmlformats.org/markup-compatibility/2006" xmlns:r="http://schemas.openxmlformats.org/officeDocument/2006/relationships" xmlns:w="http://schemas.openxmlformats.org/wordprocessingml/2006/main" xmlns:w14="http://schemas.microsoft.com/office/word/2010/wordml" xmlns:w15="http://schemas.microsoft.com/office/word/2012/wordml" xmlns:w16cid="http://schemas.microsoft.com/office/word/2016/wordml/cid" xmlns:w16se="http://schemas.microsoft.com/office/word/2015/wordml/symex" mc:Ignorable="w14 w15 w16se w16cid">
   <w:docDefaults>
     <w:rPrDefault>
       <w:rPr>
@@ -245,7 +238,7 @@
       </w:pPr>
     </w:pPrDefault>
   </w:docDefaults>
-  <w:latentStyles w:defLockedState="0" w:defUIPriority="99" w:defSemiHidden="0" w:defUnhideWhenUsed="0" w:defQFormat="0" w:count="371">
+  <w:latentStyles w:defLockedState="0" w:defUIPriority="99" w:defSemiHidden="0" w:defUnhideWhenUsed="0" w:defQFormat="0" w:count="375">
     <w:lsdException w:name="Normal" w:uiPriority="0" w:qFormat="1"/>
     <w:lsdException w:name="heading 1" w:uiPriority="9" w:qFormat="1"/>
     <w:lsdException w:name="heading 2" w:semiHidden="1" w:uiPriority="9" w:unhideWhenUsed="1" w:qFormat="1"/>
@@ -351,7 +344,6 @@
     <w:lsdException w:name="HTML Sample" w:semiHidden="1" w:unhideWhenUsed="1"/>
     <w:lsdException w:name="HTML Typewriter" w:semiHidden="1" w:unhideWhenUsed="1"/>
     <w:lsdException w:name="HTML Variable" w:semiHidden="1" w:unhideWhenUsed="1"/>
-    <w:lsdException w:name="Normal Table" w:semiHidden="1" w:unhideWhenUsed="1"/>
     <w:lsdException w:name="annotation subject" w:semiHidden="1" w:unhideWhenUsed="1"/>
     <w:lsdException w:name="No List" w:semiHidden="1" w:unhideWhenUsed="1"/>
     <w:lsdException w:name="Outline List 1" w:semiHidden="1" w:unhideWhenUsed="1"/>
@@ -395,10 +387,8 @@
     <w:lsdException w:name="Table Elegant" w:semiHidden="1" w:unhideWhenUsed="1"/>
     <w:lsdException w:name="Table Professional" w:semiHidden="1" w:unhideWhenUsed="1"/>
     <w:lsdException w:name="Table Subtle 1" w:semiHidden="1" w:unhideWhenUsed="1"/>
-    <w:lsdException w:name="Table Subtle 2" w:semiHidden="1" w:unhideWhenUsed="1"/>
     <w:lsdException w:name="Table Web 1" w:semiHidden="1" w:unhideWhenUsed="1"/>
     <w:lsdException w:name="Table Web 2" w:semiHidden="1" w:unhideWhenUsed="1"/>
-    <w:lsdException w:name="Table Web 3" w:semiHidden="1" w:unhideWhenUsed="1"/>
     <w:lsdException w:name="Balloon Text" w:semiHidden="1" w:unhideWhenUsed="1"/>
     <w:lsdException w:name="Table Grid" w:uiPriority="39"/>
     <w:lsdException w:name="Table Theme" w:semiHidden="1" w:unhideWhenUsed="1"/>
@@ -617,6 +607,10 @@
     <w:lsdException w:name="List Table 5 Dark Accent 6" w:uiPriority="50"/>
     <w:lsdException w:name="List Table 6 Colorful Accent 6" w:uiPriority="51"/>
     <w:lsdException w:name="List Table 7 Colorful Accent 6" w:uiPriority="52"/>
+    <w:lsdException w:name="Mention" w:semiHidden="1" w:unhideWhenUsed="1"/>
+    <w:lsdException w:name="Smart Hyperlink" w:semiHidden="1" w:unhideWhenUsed="1"/>
+    <w:lsdException w:name="Hashtag" w:semiHidden="1" w:unhideWhenUsed="1"/>
+    <w:lsdException w:name="Unresolved Mention" w:semiHidden="1" w:unhideWhenUsed="1"/>
   </w:latentStyles>
   <w:style w:type="paragraph" w:default="1" w:styleId="Normal">
     <w:name w:val="Normal"/>

</xml_diff>